<commit_message>
Modified and Adjusted for Print
</commit_message>
<xml_diff>
--- a/Experiment/ConsentForm.docx
+++ b/Experiment/ConsentForm.docx
@@ -119,7 +119,7 @@
           <w:sz w:val="22"/>
           <w:szCs w:val="22"/>
         </w:rPr>
-        <w:t>We would like to invite you to be part of this research project.  You should only agree to take part if you want t</w:t>
+        <w:t>We would like to invite you to be part of this research project. You should only agree to take part if you want t</w:t>
       </w:r>
       <w:r>
         <w:rPr>
@@ -135,7 +135,55 @@
           <w:sz w:val="22"/>
           <w:szCs w:val="22"/>
         </w:rPr>
-        <w:t xml:space="preserve">. If you choose not to take part there won’t be any disadvantages for you and you will hear no more about it.  </w:t>
+        <w:t>. If you choose not to take part</w:t>
+      </w:r>
+      <w:r>
+        <w:rPr>
+          <w:rFonts w:ascii="Times New Roman" w:hAnsi="Times New Roman"/>
+          <w:sz w:val="22"/>
+          <w:szCs w:val="22"/>
+        </w:rPr>
+        <w:t>,</w:t>
+      </w:r>
+      <w:r>
+        <w:rPr>
+          <w:rFonts w:ascii="Times New Roman" w:hAnsi="Times New Roman"/>
+          <w:sz w:val="22"/>
+          <w:szCs w:val="22"/>
+        </w:rPr>
+        <w:t xml:space="preserve"> there w</w:t>
+      </w:r>
+      <w:r>
+        <w:rPr>
+          <w:rFonts w:ascii="Times New Roman" w:hAnsi="Times New Roman"/>
+          <w:sz w:val="22"/>
+          <w:szCs w:val="22"/>
+        </w:rPr>
+        <w:t xml:space="preserve">ill </w:t>
+      </w:r>
+      <w:r>
+        <w:rPr>
+          <w:rFonts w:ascii="Times New Roman" w:hAnsi="Times New Roman"/>
+          <w:sz w:val="22"/>
+          <w:szCs w:val="22"/>
+        </w:rPr>
+        <w:t>n</w:t>
+      </w:r>
+      <w:r>
+        <w:rPr>
+          <w:rFonts w:ascii="Times New Roman" w:hAnsi="Times New Roman"/>
+          <w:sz w:val="22"/>
+          <w:szCs w:val="22"/>
+        </w:rPr>
+        <w:t>o</w:t>
+      </w:r>
+      <w:r>
+        <w:rPr>
+          <w:rFonts w:ascii="Times New Roman" w:hAnsi="Times New Roman"/>
+          <w:sz w:val="22"/>
+          <w:szCs w:val="22"/>
+        </w:rPr>
+        <w:t xml:space="preserve">t be any disadvantages for you and you will hear no more about it.  </w:t>
       </w:r>
     </w:p>
     <w:p>
@@ -219,6 +267,28 @@
           <w:lang w:val="en-US" w:eastAsia="en-US"/>
         </w:rPr>
       </w:pPr>
+    </w:p>
+    <w:p>
+      <w:pPr>
+        <w:jc w:val="both"/>
+        <w:rPr>
+          <w:b/>
+          <w:sz w:val="22"/>
+          <w:szCs w:val="22"/>
+          <w:lang w:val="en-US" w:eastAsia="en-US"/>
+        </w:rPr>
+      </w:pPr>
+    </w:p>
+    <w:p>
+      <w:pPr>
+        <w:jc w:val="both"/>
+        <w:rPr>
+          <w:b/>
+          <w:sz w:val="22"/>
+          <w:szCs w:val="22"/>
+          <w:lang w:val="en-US" w:eastAsia="en-US"/>
+        </w:rPr>
+      </w:pPr>
       <w:r>
         <w:rPr>
           <w:b/>
@@ -541,13 +611,6 @@
           <w:sz w:val="22"/>
           <w:szCs w:val="22"/>
           <w:lang w:val="en-GB"/>
-        </w:rPr>
-      </w:pPr>
-    </w:p>
-    <w:p>
-      <w:pPr>
-        <w:rPr>
-          <w:lang w:val="en-US" w:eastAsia="en-US"/>
         </w:rPr>
       </w:pPr>
     </w:p>
@@ -718,12 +781,12 @@
       <w:pPr>
         <w:pStyle w:val="CM22"/>
         <w:spacing w:after="0"/>
-        <w:jc w:val="both"/>
+        <w:jc w:val="center"/>
         <w:rPr>
           <w:rFonts w:ascii="Times New Roman" w:hAnsi="Times New Roman"/>
           <w:b/>
-          <w:sz w:val="22"/>
-          <w:szCs w:val="22"/>
+          <w:sz w:val="32"/>
+          <w:szCs w:val="32"/>
           <w:u w:val="single"/>
         </w:rPr>
       </w:pPr>
@@ -731,13 +794,25 @@
         <w:rPr>
           <w:rFonts w:ascii="Times New Roman" w:hAnsi="Times New Roman"/>
           <w:b/>
-          <w:sz w:val="22"/>
-          <w:szCs w:val="22"/>
+          <w:sz w:val="32"/>
+          <w:szCs w:val="32"/>
           <w:u w:val="single"/>
         </w:rPr>
         <w:lastRenderedPageBreak/>
         <w:t>Consent form</w:t>
       </w:r>
+    </w:p>
+    <w:p>
+      <w:pPr>
+        <w:pStyle w:val="CM22"/>
+        <w:spacing w:after="0"/>
+        <w:jc w:val="both"/>
+        <w:rPr>
+          <w:rFonts w:ascii="Times New Roman" w:hAnsi="Times New Roman"/>
+          <w:sz w:val="22"/>
+          <w:szCs w:val="22"/>
+        </w:rPr>
+      </w:pPr>
     </w:p>
     <w:p>
       <w:pPr>
@@ -1066,19 +1141,11 @@
         <w:jc w:val="both"/>
         <w:rPr>
           <w:rFonts w:ascii="Times New Roman" w:hAnsi="Times New Roman"/>
-          <w:sz w:val="22"/>
-          <w:szCs w:val="22"/>
-        </w:rPr>
-      </w:pPr>
-      <w:r>
-        <w:rPr>
-          <w:rFonts w:ascii="Times New Roman" w:hAnsi="Times New Roman"/>
           <w:b/>
           <w:sz w:val="22"/>
           <w:szCs w:val="22"/>
         </w:rPr>
-        <w:t xml:space="preserve">Participant’s Statement: </w:t>
-      </w:r>
+      </w:pPr>
     </w:p>
     <w:p>
       <w:pPr>
@@ -1094,6 +1161,27 @@
       <w:r>
         <w:rPr>
           <w:rFonts w:ascii="Times New Roman" w:hAnsi="Times New Roman"/>
+          <w:b/>
+          <w:sz w:val="22"/>
+          <w:szCs w:val="22"/>
+        </w:rPr>
+        <w:t xml:space="preserve">Participant’s Statement: </w:t>
+      </w:r>
+    </w:p>
+    <w:p>
+      <w:pPr>
+        <w:pStyle w:val="CM14"/>
+        <w:spacing w:after="0"/>
+        <w:jc w:val="both"/>
+        <w:rPr>
+          <w:rFonts w:ascii="Times New Roman" w:hAnsi="Times New Roman"/>
+          <w:sz w:val="22"/>
+          <w:szCs w:val="22"/>
+        </w:rPr>
+      </w:pPr>
+      <w:r>
+        <w:rPr>
+          <w:rFonts w:ascii="Times New Roman" w:hAnsi="Times New Roman"/>
           <w:sz w:val="22"/>
           <w:szCs w:val="22"/>
         </w:rPr>
@@ -1145,60 +1233,61 @@
       </w:r>
       <w:r>
         <w:t>_________________________</w:t>
+      </w:r>
+    </w:p>
+    <w:p/>
+    <w:p/>
+    <w:p/>
+    <w:p>
+      <w:r>
+        <w:t xml:space="preserve">If the </w:t>
+      </w:r>
+      <w:r>
+        <w:t>participant</w:t>
+      </w:r>
+      <w:r>
+        <w:t xml:space="preserve"> </w:t>
+      </w:r>
+      <w:r>
+        <w:t xml:space="preserve">is </w:t>
+      </w:r>
+      <w:r>
+        <w:t>under 18 years old, th</w:t>
+      </w:r>
+      <w:r>
+        <w:t xml:space="preserve">e </w:t>
+      </w:r>
+      <w:r>
+        <w:t>person who act</w:t>
+      </w:r>
+      <w:r>
+        <w:t xml:space="preserve">s in </w:t>
+      </w:r>
+      <w:r>
+        <w:t xml:space="preserve">the </w:t>
+      </w:r>
+      <w:r>
+        <w:t xml:space="preserve">participant’s </w:t>
+      </w:r>
+      <w:r>
+        <w:t>stand</w:t>
+      </w:r>
+      <w:r>
+        <w:t xml:space="preserve"> is</w:t>
+      </w:r>
+      <w:r>
+        <w:t xml:space="preserve"> _________________</w:t>
+      </w:r>
+      <w:r>
+        <w:t>__________</w:t>
+      </w:r>
+      <w:r>
+        <w:t>______________</w:t>
       </w:r>
     </w:p>
     <w:p/>
     <w:p/>
     <w:p>
-      <w:r>
-        <w:t xml:space="preserve">If the </w:t>
-      </w:r>
-      <w:r>
-        <w:t>participant</w:t>
-      </w:r>
-      <w:r>
-        <w:t xml:space="preserve"> </w:t>
-      </w:r>
-      <w:r>
-        <w:t xml:space="preserve">is </w:t>
-      </w:r>
-      <w:r>
-        <w:t>under 18 years old, th</w:t>
-      </w:r>
-      <w:r>
-        <w:t xml:space="preserve">e </w:t>
-      </w:r>
-      <w:r>
-        <w:t>person who act</w:t>
-      </w:r>
-      <w:r>
-        <w:t xml:space="preserve">s in </w:t>
-      </w:r>
-      <w:r>
-        <w:t xml:space="preserve">the </w:t>
-      </w:r>
-      <w:r>
-        <w:t xml:space="preserve">participant’s </w:t>
-      </w:r>
-      <w:r>
-        <w:t>stand</w:t>
-      </w:r>
-      <w:r>
-        <w:t xml:space="preserve"> is</w:t>
-      </w:r>
-      <w:r>
-        <w:t xml:space="preserve"> _________________</w:t>
-      </w:r>
-      <w:r>
-        <w:t>__________</w:t>
-      </w:r>
-      <w:r>
-        <w:t xml:space="preserve"> </w:t>
-      </w:r>
-    </w:p>
-    <w:p/>
-    <w:p/>
-    <w:p>
       <w:pPr>
         <w:pStyle w:val="CM14"/>
         <w:spacing w:after="0"/>
@@ -1266,42 +1355,47 @@
         <w:jc w:val="both"/>
         <w:rPr>
           <w:rFonts w:ascii="Times New Roman" w:hAnsi="Times New Roman"/>
-          <w:sz w:val="22"/>
-          <w:szCs w:val="22"/>
-        </w:rPr>
-      </w:pPr>
-      <w:r>
-        <w:rPr>
-          <w:rFonts w:ascii="Times New Roman" w:hAnsi="Times New Roman"/>
           <w:b/>
           <w:sz w:val="22"/>
           <w:szCs w:val="22"/>
         </w:rPr>
-        <w:t xml:space="preserve">Investigator’s Statement: </w:t>
-      </w:r>
+      </w:pPr>
     </w:p>
     <w:p>
       <w:pPr>
+        <w:pStyle w:val="CM21"/>
+        <w:spacing w:after="0"/>
         <w:jc w:val="both"/>
         <w:rPr>
-          <w:sz w:val="22"/>
-          <w:szCs w:val="22"/>
-        </w:rPr>
-      </w:pPr>
-      <w:r>
-        <w:rPr>
-          <w:sz w:val="22"/>
-          <w:szCs w:val="22"/>
-        </w:rPr>
-        <w:t>I ___</w:t>
-      </w:r>
-      <w:proofErr w:type="gramStart"/>
-      <w:r>
-        <w:rPr>
-          <w:sz w:val="22"/>
-          <w:szCs w:val="22"/>
-        </w:rPr>
-        <w:t>_</w:t>
+          <w:rFonts w:ascii="Times New Roman" w:hAnsi="Times New Roman"/>
+          <w:sz w:val="22"/>
+          <w:szCs w:val="22"/>
+        </w:rPr>
+      </w:pPr>
+      <w:r>
+        <w:rPr>
+          <w:rFonts w:ascii="Times New Roman" w:hAnsi="Times New Roman"/>
+          <w:b/>
+          <w:sz w:val="22"/>
+          <w:szCs w:val="22"/>
+        </w:rPr>
+        <w:t xml:space="preserve">Investigator’s Statement: </w:t>
+      </w:r>
+    </w:p>
+    <w:p>
+      <w:pPr>
+        <w:jc w:val="both"/>
+        <w:rPr>
+          <w:sz w:val="22"/>
+          <w:szCs w:val="22"/>
+        </w:rPr>
+      </w:pPr>
+      <w:r>
+        <w:rPr>
+          <w:sz w:val="22"/>
+          <w:szCs w:val="22"/>
+        </w:rPr>
+        <w:t>I ____</w:t>
       </w:r>
       <w:r>
         <w:rPr>
@@ -1309,39 +1403,8 @@
           <w:bCs/>
           <w:sz w:val="22"/>
           <w:szCs w:val="22"/>
-          <w:highlight w:val="yellow"/>
-        </w:rPr>
-        <w:t>[</w:t>
-      </w:r>
-      <w:proofErr w:type="gramEnd"/>
-      <w:r>
-        <w:rPr>
-          <w:b/>
-          <w:bCs/>
-          <w:sz w:val="22"/>
-          <w:szCs w:val="22"/>
-          <w:highlight w:val="yellow"/>
-        </w:rPr>
-        <w:t>HERE PUT YOUR NAME AND LAST NAME</w:t>
-      </w:r>
-      <w:r>
-        <w:rPr>
-          <w:b/>
-          <w:bCs/>
-          <w:sz w:val="22"/>
-          <w:szCs w:val="22"/>
-          <w:highlight w:val="yellow"/>
-        </w:rPr>
-        <w:t>]</w:t>
-      </w:r>
-      <w:r>
-        <w:rPr>
-          <w:b/>
-          <w:bCs/>
-          <w:sz w:val="22"/>
-          <w:szCs w:val="22"/>
-        </w:rPr>
-        <w:t xml:space="preserve"> </w:t>
+        </w:rPr>
+        <w:t>________________________________</w:t>
       </w:r>
       <w:r>
         <w:rPr>
@@ -1403,7 +1466,6 @@
         <w:t>_________________________</w:t>
       </w:r>
     </w:p>
-    <w:p/>
     <w:p>
       <w:pPr>
         <w:jc w:val="both"/>

</xml_diff>